<commit_message>
[~] - SOW - requirements updates
</commit_message>
<xml_diff>
--- a/STATEMENTS_OF_WORK.docx
+++ b/STATEMENTS_OF_WORK.docx
@@ -192,19 +192,7 @@
         <w:rPr>
           <w:lang w:val="en-US"/>
         </w:rPr>
-        <w:t xml:space="preserve">Name (2…128 any characters </w:t>
-      </w:r>
-      <w:r>
-        <w:rPr>
-          <w:lang w:val="en-US"/>
-        </w:rPr>
-        <w:t>inclusive</w:t>
-      </w:r>
-      <w:r>
-        <w:rPr>
-          <w:lang w:val="en-US"/>
-        </w:rPr>
-        <w:t>, whitespace</w:t>
+        <w:t>Name (2…128 any characters inclusive, whitespace</w:t>
       </w:r>
       <w:r>
         <w:rPr>
@@ -247,7 +235,7 @@
         <w:rPr>
           <w:lang w:val="en-US"/>
         </w:rPr>
-        <w:t>Age (0…128 years old inclusive)</w:t>
+        <w:t>Birthday</w:t>
       </w:r>
     </w:p>
     <w:p>
@@ -319,6 +307,24 @@
     </w:p>
     <w:p>
       <w:pPr>
+        <w:pStyle w:val="a3"/>
+        <w:numPr>
+          <w:ilvl w:val="0"/>
+          <w:numId w:val="1"/>
+        </w:numPr>
+        <w:rPr>
+          <w:lang w:val="en-US"/>
+        </w:rPr>
+      </w:pPr>
+      <w:r>
+        <w:rPr>
+          <w:lang w:val="en-US"/>
+        </w:rPr>
+        <w:t>Password ([8…128] characters)</w:t>
+      </w:r>
+    </w:p>
+    <w:p>
+      <w:pPr>
         <w:rPr>
           <w:lang w:val="en-US"/>
         </w:rPr>
@@ -334,7 +340,13 @@
         <w:rPr>
           <w:lang w:val="en-US"/>
         </w:rPr>
-        <w:t xml:space="preserve"> – required parameters</w:t>
+        <w:t xml:space="preserve"> – required </w:t>
+      </w:r>
+      <w:r>
+        <w:rPr>
+          <w:lang w:val="en-US"/>
+        </w:rPr>
+        <w:t>parameters.</w:t>
       </w:r>
     </w:p>
     <w:p>
@@ -501,6 +513,68 @@
         <w:rPr>
           <w:lang w:val="en-US"/>
         </w:rPr>
+        <w:t>A public name has the following restrictions:</w:t>
+      </w:r>
+    </w:p>
+    <w:p>
+      <w:pPr>
+        <w:pStyle w:val="a3"/>
+        <w:numPr>
+          <w:ilvl w:val="0"/>
+          <w:numId w:val="1"/>
+        </w:numPr>
+        <w:rPr>
+          <w:lang w:val="en-US"/>
+        </w:rPr>
+      </w:pPr>
+      <w:r>
+        <w:rPr>
+          <w:lang w:val="en-US"/>
+        </w:rPr>
+        <w:t>Length [2; 128</w:t>
+      </w:r>
+      <w:r>
+        <w:rPr>
+          <w:lang w:val="en-US"/>
+        </w:rPr>
+        <w:t>]</w:t>
+      </w:r>
+      <w:r>
+        <w:rPr>
+          <w:lang w:val="en-US"/>
+        </w:rPr>
+        <w:t xml:space="preserve"> characters</w:t>
+      </w:r>
+    </w:p>
+    <w:p>
+      <w:pPr>
+        <w:pStyle w:val="a3"/>
+        <w:numPr>
+          <w:ilvl w:val="0"/>
+          <w:numId w:val="1"/>
+        </w:numPr>
+        <w:rPr>
+          <w:lang w:val="en-US"/>
+        </w:rPr>
+      </w:pPr>
+    </w:p>
+    <w:p>
+      <w:pPr>
+        <w:rPr>
+          <w:lang w:val="en-US"/>
+        </w:rPr>
+      </w:pPr>
+    </w:p>
+    <w:p>
+      <w:pPr>
+        <w:rPr>
+          <w:lang w:val="en-US"/>
+        </w:rPr>
+      </w:pPr>
+      <w:r>
+        <w:rPr>
+          <w:lang w:val="en-US"/>
+        </w:rPr>
         <w:t>Each logged user</w:t>
       </w:r>
       <w:r>
@@ -580,14 +654,33 @@
           <w:u w:val="single"/>
           <w:lang w:val="en-US"/>
         </w:rPr>
-        <w:t>review</w:t>
+        <w:t>review all his/her owned publics</w:t>
+      </w:r>
+      <w:r>
+        <w:rPr>
+          <w:lang w:val="en-US"/>
+        </w:rPr>
+        <w:t>.</w:t>
+      </w:r>
+    </w:p>
+    <w:p>
+      <w:pPr>
+        <w:rPr>
+          <w:lang w:val="en-US"/>
+        </w:rPr>
+      </w:pPr>
+      <w:r>
+        <w:rPr>
+          <w:lang w:val="en-US"/>
+        </w:rPr>
+        <w:t xml:space="preserve">Each logged user should be able to </w:t>
       </w:r>
       <w:r>
         <w:rPr>
           <w:u w:val="single"/>
           <w:lang w:val="en-US"/>
         </w:rPr>
-        <w:t xml:space="preserve"> all his/her owned publics</w:t>
+        <w:t>review all his/her subscribed publics</w:t>
       </w:r>
       <w:r>
         <w:rPr>
@@ -602,59 +695,19 @@
           <w:lang w:val="en-US"/>
         </w:rPr>
       </w:pPr>
-      <w:r>
-        <w:rPr>
-          <w:lang w:val="en-US"/>
-        </w:rPr>
-        <w:t xml:space="preserve">Each logged user should be able to </w:t>
-      </w:r>
-      <w:r>
-        <w:rPr>
-          <w:u w:val="single"/>
-          <w:lang w:val="en-US"/>
-        </w:rPr>
-        <w:t>review</w:t>
-      </w:r>
-      <w:r>
-        <w:rPr>
-          <w:u w:val="single"/>
-          <w:lang w:val="en-US"/>
-        </w:rPr>
-        <w:t xml:space="preserve"> all his</w:t>
-      </w:r>
-      <w:r>
-        <w:rPr>
-          <w:u w:val="single"/>
-          <w:lang w:val="en-US"/>
-        </w:rPr>
-        <w:t>/her</w:t>
-      </w:r>
-      <w:r>
-        <w:rPr>
-          <w:u w:val="single"/>
-          <w:lang w:val="en-US"/>
-        </w:rPr>
-        <w:t xml:space="preserve"> </w:t>
-      </w:r>
-      <w:r>
-        <w:rPr>
-          <w:u w:val="single"/>
-          <w:lang w:val="en-US"/>
-        </w:rPr>
-        <w:t xml:space="preserve">subscribed </w:t>
-      </w:r>
-      <w:r>
-        <w:rPr>
-          <w:u w:val="single"/>
-          <w:lang w:val="en-US"/>
-        </w:rPr>
-        <w:t>publics</w:t>
-      </w:r>
-      <w:r>
-        <w:rPr>
-          <w:lang w:val="en-US"/>
-        </w:rPr>
-        <w:t>.</w:t>
+      <w:commentRangeStart w:id="0"/>
+      <w:r>
+        <w:rPr>
+          <w:lang w:val="en-US"/>
+        </w:rPr>
+        <w:t>Only authorized users should be able to review public pages.</w:t>
+      </w:r>
+      <w:commentRangeEnd w:id="0"/>
+      <w:r>
+        <w:rPr>
+          <w:rStyle w:val="a4"/>
+        </w:rPr>
+        <w:commentReference w:id="0"/>
       </w:r>
     </w:p>
     <w:p>
@@ -736,6 +789,65 @@
           <w:lang w:val="en-US"/>
         </w:rPr>
         <w:t xml:space="preserve"> If a user subscribes the public for free, his/her feed should contain free materials only. If a user is subscribed to a public with a paid tariff, his/her feed should contain both free and paid publications. </w:t>
+      </w:r>
+    </w:p>
+    <w:p>
+      <w:pPr>
+        <w:rPr>
+          <w:lang w:val="en-US"/>
+        </w:rPr>
+      </w:pPr>
+      <w:r>
+        <w:rPr>
+          <w:lang w:val="en-US"/>
+        </w:rPr>
+        <w:lastRenderedPageBreak/>
+        <w:t>A publication title (name) must satisfy the requirements below:</w:t>
+      </w:r>
+    </w:p>
+    <w:p>
+      <w:pPr>
+        <w:pStyle w:val="a3"/>
+        <w:numPr>
+          <w:ilvl w:val="0"/>
+          <w:numId w:val="1"/>
+        </w:numPr>
+        <w:rPr>
+          <w:lang w:val="en-US"/>
+        </w:rPr>
+      </w:pPr>
+      <w:r>
+        <w:rPr>
+          <w:lang w:val="en-US"/>
+        </w:rPr>
+        <w:t>Length [2; 128</w:t>
+      </w:r>
+      <w:r>
+        <w:rPr>
+          <w:lang w:val="en-US"/>
+        </w:rPr>
+        <w:t>]</w:t>
+      </w:r>
+      <w:r>
+        <w:rPr>
+          <w:lang w:val="en-US"/>
+        </w:rPr>
+        <w:t xml:space="preserve"> characters</w:t>
+      </w:r>
+    </w:p>
+    <w:p>
+      <w:pPr>
+        <w:pStyle w:val="a3"/>
+        <w:ind w:left="1571" w:firstLine="0"/>
+        <w:rPr>
+          <w:lang w:val="en-US"/>
+        </w:rPr>
+      </w:pPr>
+      <w:r>
+        <w:rPr>
+          <w:lang w:val="en-US"/>
+        </w:rPr>
+        <w:t>A publication body should not exceed more than 4096 characters.</w:t>
       </w:r>
     </w:p>
     <w:p>
@@ -840,6 +952,59 @@
     </w:sectPr>
   </w:body>
 </w:document>
+</file>
+
+<file path=word/comments.xml><?xml version="1.0" encoding="utf-8"?>
+<w:comments xmlns:wpc="http://schemas.microsoft.com/office/word/2010/wordprocessingCanvas" xmlns:cx="http://schemas.microsoft.com/office/drawing/2014/chartex" xmlns:cx1="http://schemas.microsoft.com/office/drawing/2015/9/8/chartex" xmlns:cx2="http://schemas.microsoft.com/office/drawing/2015/10/21/chartex" xmlns:cx3="http://schemas.microsoft.com/office/drawing/2016/5/9/chartex" xmlns:cx4="http://schemas.microsoft.com/office/drawing/2016/5/10/chartex" xmlns:cx5="http://schemas.microsoft.com/office/drawing/2016/5/11/chartex" xmlns:cx6="http://schemas.microsoft.com/office/drawing/2016/5/12/chartex" xmlns:cx7="http://schemas.microsoft.com/office/drawing/2016/5/13/chartex" xmlns:cx8="http://schemas.microsoft.com/office/drawing/2016/5/14/chartex" xmlns:mc="http://schemas.openxmlformats.org/markup-compatibility/2006" xmlns:aink="http://schemas.microsoft.com/office/drawing/2016/ink" xmlns:am3d="http://schemas.microsoft.com/office/drawing/2017/model3d" xmlns:o="urn:schemas-microsoft-com:office:office" xmlns:r="http://schemas.openxmlformats.org/officeDocument/2006/relationships" xmlns:m="http://schemas.openxmlformats.org/officeDocument/2006/math" xmlns:v="urn:schemas-microsoft-com:vml" xmlns:wp14="http://schemas.microsoft.com/office/word/2010/wordprocessingDrawing" xmlns:wp="http://schemas.openxmlformats.org/drawingml/2006/wordprocessingDrawing" xmlns:w10="urn:schemas-microsoft-com:office:word" xmlns:w="http://schemas.openxmlformats.org/wordprocessingml/2006/main" xmlns:w14="http://schemas.microsoft.com/office/word/2010/wordml" xmlns:w15="http://schemas.microsoft.com/office/word/2012/wordml" xmlns:w16cex="http://schemas.microsoft.com/office/word/2018/wordml/cex" xmlns:w16cid="http://schemas.microsoft.com/office/word/2016/wordml/cid" xmlns:w16="http://schemas.microsoft.com/office/word/2018/wordml" xmlns:w16sdtdh="http://schemas.microsoft.com/office/word/2020/wordml/sdtdatahash" xmlns:w16se="http://schemas.microsoft.com/office/word/2015/wordml/symex" xmlns:wpg="http://schemas.microsoft.com/office/word/2010/wordprocessingGroup" xmlns:wpi="http://schemas.microsoft.com/office/word/2010/wordprocessingInk" xmlns:wne="http://schemas.microsoft.com/office/word/2006/wordml" xmlns:wps="http://schemas.microsoft.com/office/word/2010/wordprocessingShape" mc:Ignorable="w14 w15 w16se w16cid w16 w16cex w16sdtdh wp14">
+  <w:comment w:id="0" w:author="Бірінцев Михайло" w:date="2021-04-20T23:50:00Z" w:initials="БМ">
+    <w:p>
+      <w:pPr>
+        <w:pStyle w:val="a5"/>
+        <w:rPr>
+          <w:lang w:val="en-US"/>
+        </w:rPr>
+      </w:pPr>
+      <w:r>
+        <w:rPr>
+          <w:rStyle w:val="a4"/>
+          <w:lang w:val="en-US"/>
+        </w:rPr>
+        <w:t xml:space="preserve">TODO: </w:t>
+      </w:r>
+      <w:r>
+        <w:rPr>
+          <w:rStyle w:val="a4"/>
+        </w:rPr>
+        <w:annotationRef/>
+      </w:r>
+      <w:r>
+        <w:rPr>
+          <w:rStyle w:val="a4"/>
+          <w:lang w:val="en-US"/>
+        </w:rPr>
+        <w:t>Make free publications available for unauthorized users.</w:t>
+      </w:r>
+    </w:p>
+  </w:comment>
+</w:comments>
+</file>
+
+<file path=word/commentsExtended.xml><?xml version="1.0" encoding="utf-8"?>
+<w15:commentsEx xmlns:wpc="http://schemas.microsoft.com/office/word/2010/wordprocessingCanvas" xmlns:cx="http://schemas.microsoft.com/office/drawing/2014/chartex" xmlns:cx1="http://schemas.microsoft.com/office/drawing/2015/9/8/chartex" xmlns:cx2="http://schemas.microsoft.com/office/drawing/2015/10/21/chartex" xmlns:cx3="http://schemas.microsoft.com/office/drawing/2016/5/9/chartex" xmlns:cx4="http://schemas.microsoft.com/office/drawing/2016/5/10/chartex" xmlns:cx5="http://schemas.microsoft.com/office/drawing/2016/5/11/chartex" xmlns:cx6="http://schemas.microsoft.com/office/drawing/2016/5/12/chartex" xmlns:cx7="http://schemas.microsoft.com/office/drawing/2016/5/13/chartex" xmlns:cx8="http://schemas.microsoft.com/office/drawing/2016/5/14/chartex" xmlns:mc="http://schemas.openxmlformats.org/markup-compatibility/2006" xmlns:aink="http://schemas.microsoft.com/office/drawing/2016/ink" xmlns:am3d="http://schemas.microsoft.com/office/drawing/2017/model3d" xmlns:o="urn:schemas-microsoft-com:office:office" xmlns:r="http://schemas.openxmlformats.org/officeDocument/2006/relationships" xmlns:m="http://schemas.openxmlformats.org/officeDocument/2006/math" xmlns:v="urn:schemas-microsoft-com:vml" xmlns:wp14="http://schemas.microsoft.com/office/word/2010/wordprocessingDrawing" xmlns:wp="http://schemas.openxmlformats.org/drawingml/2006/wordprocessingDrawing" xmlns:w10="urn:schemas-microsoft-com:office:word" xmlns:w="http://schemas.openxmlformats.org/wordprocessingml/2006/main" xmlns:w14="http://schemas.microsoft.com/office/word/2010/wordml" xmlns:w15="http://schemas.microsoft.com/office/word/2012/wordml" xmlns:w16cex="http://schemas.microsoft.com/office/word/2018/wordml/cex" xmlns:w16cid="http://schemas.microsoft.com/office/word/2016/wordml/cid" xmlns:w16="http://schemas.microsoft.com/office/word/2018/wordml" xmlns:w16sdtdh="http://schemas.microsoft.com/office/word/2020/wordml/sdtdatahash" xmlns:w16se="http://schemas.microsoft.com/office/word/2015/wordml/symex" xmlns:wpg="http://schemas.microsoft.com/office/word/2010/wordprocessingGroup" xmlns:wpi="http://schemas.microsoft.com/office/word/2010/wordprocessingInk" xmlns:wne="http://schemas.microsoft.com/office/word/2006/wordml" xmlns:wps="http://schemas.microsoft.com/office/word/2010/wordprocessingShape" mc:Ignorable="w14 w15 w16se w16cid w16 w16cex w16sdtdh wp14">
+  <w15:commentEx w15:paraId="43F1C9D5" w15:done="0"/>
+</w15:commentsEx>
+</file>
+
+<file path=word/commentsExtensible.xml><?xml version="1.0" encoding="utf-8"?>
+<w16cex:commentsExtensible xmlns:wpc="http://schemas.microsoft.com/office/word/2010/wordprocessingCanvas" xmlns:cx="http://schemas.microsoft.com/office/drawing/2014/chartex" xmlns:cx1="http://schemas.microsoft.com/office/drawing/2015/9/8/chartex" xmlns:cx2="http://schemas.microsoft.com/office/drawing/2015/10/21/chartex" xmlns:cx3="http://schemas.microsoft.com/office/drawing/2016/5/9/chartex" xmlns:cx4="http://schemas.microsoft.com/office/drawing/2016/5/10/chartex" xmlns:cx5="http://schemas.microsoft.com/office/drawing/2016/5/11/chartex" xmlns:cx6="http://schemas.microsoft.com/office/drawing/2016/5/12/chartex" xmlns:cx7="http://schemas.microsoft.com/office/drawing/2016/5/13/chartex" xmlns:cx8="http://schemas.microsoft.com/office/drawing/2016/5/14/chartex" xmlns:mc="http://schemas.openxmlformats.org/markup-compatibility/2006" xmlns:aink="http://schemas.microsoft.com/office/drawing/2016/ink" xmlns:am3d="http://schemas.microsoft.com/office/drawing/2017/model3d" xmlns:o="urn:schemas-microsoft-com:office:office" xmlns:r="http://schemas.openxmlformats.org/officeDocument/2006/relationships" xmlns:m="http://schemas.openxmlformats.org/officeDocument/2006/math" xmlns:v="urn:schemas-microsoft-com:vml" xmlns:wp14="http://schemas.microsoft.com/office/word/2010/wordprocessingDrawing" xmlns:wp="http://schemas.openxmlformats.org/drawingml/2006/wordprocessingDrawing" xmlns:w10="urn:schemas-microsoft-com:office:word" xmlns:w="http://schemas.openxmlformats.org/wordprocessingml/2006/main" xmlns:w14="http://schemas.microsoft.com/office/word/2010/wordml" xmlns:w15="http://schemas.microsoft.com/office/word/2012/wordml" xmlns:w16cex="http://schemas.microsoft.com/office/word/2018/wordml/cex" xmlns:w16cid="http://schemas.microsoft.com/office/word/2016/wordml/cid" xmlns:w16="http://schemas.microsoft.com/office/word/2018/wordml" xmlns:w16sdtdh="http://schemas.microsoft.com/office/word/2020/wordml/sdtdatahash" xmlns:w16se="http://schemas.microsoft.com/office/word/2015/wordml/symex" xmlns:wpg="http://schemas.microsoft.com/office/word/2010/wordprocessingGroup" xmlns:wpi="http://schemas.microsoft.com/office/word/2010/wordprocessingInk" xmlns:wne="http://schemas.microsoft.com/office/word/2006/wordml" xmlns:wps="http://schemas.microsoft.com/office/word/2010/wordprocessingShape" mc:Ignorable="w14 w15 w16se w16cid w16 w16cex w16sdtdh wp14">
+  <w16cex:commentExtensible w16cex:durableId="2429E75C" w16cex:dateUtc="2021-04-20T20:50:00Z"/>
+</w16cex:commentsExtensible>
+</file>
+
+<file path=word/commentsIds.xml><?xml version="1.0" encoding="utf-8"?>
+<w16cid:commentsIds xmlns:wpc="http://schemas.microsoft.com/office/word/2010/wordprocessingCanvas" xmlns:cx="http://schemas.microsoft.com/office/drawing/2014/chartex" xmlns:cx1="http://schemas.microsoft.com/office/drawing/2015/9/8/chartex" xmlns:cx2="http://schemas.microsoft.com/office/drawing/2015/10/21/chartex" xmlns:cx3="http://schemas.microsoft.com/office/drawing/2016/5/9/chartex" xmlns:cx4="http://schemas.microsoft.com/office/drawing/2016/5/10/chartex" xmlns:cx5="http://schemas.microsoft.com/office/drawing/2016/5/11/chartex" xmlns:cx6="http://schemas.microsoft.com/office/drawing/2016/5/12/chartex" xmlns:cx7="http://schemas.microsoft.com/office/drawing/2016/5/13/chartex" xmlns:cx8="http://schemas.microsoft.com/office/drawing/2016/5/14/chartex" xmlns:mc="http://schemas.openxmlformats.org/markup-compatibility/2006" xmlns:aink="http://schemas.microsoft.com/office/drawing/2016/ink" xmlns:am3d="http://schemas.microsoft.com/office/drawing/2017/model3d" xmlns:o="urn:schemas-microsoft-com:office:office" xmlns:r="http://schemas.openxmlformats.org/officeDocument/2006/relationships" xmlns:m="http://schemas.openxmlformats.org/officeDocument/2006/math" xmlns:v="urn:schemas-microsoft-com:vml" xmlns:wp14="http://schemas.microsoft.com/office/word/2010/wordprocessingDrawing" xmlns:wp="http://schemas.openxmlformats.org/drawingml/2006/wordprocessingDrawing" xmlns:w10="urn:schemas-microsoft-com:office:word" xmlns:w="http://schemas.openxmlformats.org/wordprocessingml/2006/main" xmlns:w14="http://schemas.microsoft.com/office/word/2010/wordml" xmlns:w15="http://schemas.microsoft.com/office/word/2012/wordml" xmlns:w16cex="http://schemas.microsoft.com/office/word/2018/wordml/cex" xmlns:w16cid="http://schemas.microsoft.com/office/word/2016/wordml/cid" xmlns:w16="http://schemas.microsoft.com/office/word/2018/wordml" xmlns:w16sdtdh="http://schemas.microsoft.com/office/word/2020/wordml/sdtdatahash" xmlns:w16se="http://schemas.microsoft.com/office/word/2015/wordml/symex" xmlns:wpg="http://schemas.microsoft.com/office/word/2010/wordprocessingGroup" xmlns:wpi="http://schemas.microsoft.com/office/word/2010/wordprocessingInk" xmlns:wne="http://schemas.microsoft.com/office/word/2006/wordml" xmlns:wps="http://schemas.microsoft.com/office/word/2010/wordprocessingShape" mc:Ignorable="w14 w15 w16se w16cid w16 w16cex w16sdtdh wp14">
+  <w16cid:commentId w16cid:paraId="43F1C9D5" w16cid:durableId="2429E75C"/>
+</w16cid:commentsIds>
 </file>
 
 <file path=word/numbering.xml><?xml version="1.0" encoding="utf-8"?>
@@ -1077,6 +1242,14 @@
     <w:abstractNumId w:val="0"/>
   </w:num>
 </w:numbering>
+</file>
+
+<file path=word/people.xml><?xml version="1.0" encoding="utf-8"?>
+<w15:people xmlns:wpc="http://schemas.microsoft.com/office/word/2010/wordprocessingCanvas" xmlns:cx="http://schemas.microsoft.com/office/drawing/2014/chartex" xmlns:cx1="http://schemas.microsoft.com/office/drawing/2015/9/8/chartex" xmlns:cx2="http://schemas.microsoft.com/office/drawing/2015/10/21/chartex" xmlns:cx3="http://schemas.microsoft.com/office/drawing/2016/5/9/chartex" xmlns:cx4="http://schemas.microsoft.com/office/drawing/2016/5/10/chartex" xmlns:cx5="http://schemas.microsoft.com/office/drawing/2016/5/11/chartex" xmlns:cx6="http://schemas.microsoft.com/office/drawing/2016/5/12/chartex" xmlns:cx7="http://schemas.microsoft.com/office/drawing/2016/5/13/chartex" xmlns:cx8="http://schemas.microsoft.com/office/drawing/2016/5/14/chartex" xmlns:mc="http://schemas.openxmlformats.org/markup-compatibility/2006" xmlns:aink="http://schemas.microsoft.com/office/drawing/2016/ink" xmlns:am3d="http://schemas.microsoft.com/office/drawing/2017/model3d" xmlns:o="urn:schemas-microsoft-com:office:office" xmlns:r="http://schemas.openxmlformats.org/officeDocument/2006/relationships" xmlns:m="http://schemas.openxmlformats.org/officeDocument/2006/math" xmlns:v="urn:schemas-microsoft-com:vml" xmlns:wp14="http://schemas.microsoft.com/office/word/2010/wordprocessingDrawing" xmlns:wp="http://schemas.openxmlformats.org/drawingml/2006/wordprocessingDrawing" xmlns:w10="urn:schemas-microsoft-com:office:word" xmlns:w="http://schemas.openxmlformats.org/wordprocessingml/2006/main" xmlns:w14="http://schemas.microsoft.com/office/word/2010/wordml" xmlns:w15="http://schemas.microsoft.com/office/word/2012/wordml" xmlns:w16cex="http://schemas.microsoft.com/office/word/2018/wordml/cex" xmlns:w16cid="http://schemas.microsoft.com/office/word/2016/wordml/cid" xmlns:w16="http://schemas.microsoft.com/office/word/2018/wordml" xmlns:w16sdtdh="http://schemas.microsoft.com/office/word/2020/wordml/sdtdatahash" xmlns:w16se="http://schemas.microsoft.com/office/word/2015/wordml/symex" xmlns:wpg="http://schemas.microsoft.com/office/word/2010/wordprocessingGroup" xmlns:wpi="http://schemas.microsoft.com/office/word/2010/wordprocessingInk" xmlns:wne="http://schemas.microsoft.com/office/word/2006/wordml" xmlns:wps="http://schemas.microsoft.com/office/word/2010/wordprocessingShape" mc:Ignorable="w14 w15 w16se w16cid w16 w16cex w16sdtdh wp14">
+  <w15:person w15:author="Бірінцев Михайло">
+    <w15:presenceInfo w15:providerId="AD" w15:userId="S::2017in7101@ssu.edu.ua::5260dc41-563d-4a02-b846-334203ed30d5"/>
+  </w15:person>
+</w15:people>
 </file>
 
 <file path=word/styles.xml><?xml version="1.0" encoding="utf-8"?>
@@ -1601,6 +1774,75 @@
       <w:contextualSpacing/>
     </w:pPr>
   </w:style>
+  <w:style w:type="character" w:styleId="a4">
+    <w:name w:val="annotation reference"/>
+    <w:basedOn w:val="a0"/>
+    <w:uiPriority w:val="99"/>
+    <w:semiHidden/>
+    <w:unhideWhenUsed/>
+    <w:rsid w:val="004742ED"/>
+    <w:rPr>
+      <w:sz w:val="16"/>
+      <w:szCs w:val="16"/>
+    </w:rPr>
+  </w:style>
+  <w:style w:type="paragraph" w:styleId="a5">
+    <w:name w:val="annotation text"/>
+    <w:basedOn w:val="a"/>
+    <w:link w:val="a6"/>
+    <w:uiPriority w:val="99"/>
+    <w:semiHidden/>
+    <w:unhideWhenUsed/>
+    <w:rsid w:val="004742ED"/>
+    <w:rPr>
+      <w:sz w:val="20"/>
+      <w:szCs w:val="20"/>
+    </w:rPr>
+  </w:style>
+  <w:style w:type="character" w:customStyle="1" w:styleId="a6">
+    <w:name w:val="Текст примечания Знак"/>
+    <w:basedOn w:val="a0"/>
+    <w:link w:val="a5"/>
+    <w:uiPriority w:val="99"/>
+    <w:semiHidden/>
+    <w:rsid w:val="004742ED"/>
+    <w:rPr>
+      <w:rFonts w:ascii="Times New Roman" w:hAnsi="Times New Roman"/>
+      <w:color w:val="000000" w:themeColor="text1"/>
+      <w:sz w:val="20"/>
+      <w:szCs w:val="20"/>
+    </w:rPr>
+  </w:style>
+  <w:style w:type="paragraph" w:styleId="a7">
+    <w:name w:val="annotation subject"/>
+    <w:basedOn w:val="a5"/>
+    <w:next w:val="a5"/>
+    <w:link w:val="a8"/>
+    <w:uiPriority w:val="99"/>
+    <w:semiHidden/>
+    <w:unhideWhenUsed/>
+    <w:rsid w:val="004742ED"/>
+    <w:rPr>
+      <w:b/>
+      <w:bCs/>
+    </w:rPr>
+  </w:style>
+  <w:style w:type="character" w:customStyle="1" w:styleId="a8">
+    <w:name w:val="Тема примечания Знак"/>
+    <w:basedOn w:val="a6"/>
+    <w:link w:val="a7"/>
+    <w:uiPriority w:val="99"/>
+    <w:semiHidden/>
+    <w:rsid w:val="004742ED"/>
+    <w:rPr>
+      <w:rFonts w:ascii="Times New Roman" w:hAnsi="Times New Roman"/>
+      <w:b/>
+      <w:bCs/>
+      <w:color w:val="000000" w:themeColor="text1"/>
+      <w:sz w:val="20"/>
+      <w:szCs w:val="20"/>
+    </w:rPr>
+  </w:style>
 </w:styles>
 </file>
 

</xml_diff>

<commit_message>
[~] - SOW - requirements update
</commit_message>
<xml_diff>
--- a/STATEMENTS_OF_WORK.docx
+++ b/STATEMENTS_OF_WORK.docx
@@ -43,18 +43,9 @@
     </w:p>
     <w:p>
       <w:pPr>
-        <w:rPr>
-          <w:b/>
-          <w:bCs/>
-          <w:lang w:val="en-US"/>
-        </w:rPr>
-      </w:pPr>
-      <w:r>
-        <w:rPr>
-          <w:b/>
-          <w:bCs/>
-          <w:lang w:val="en-US"/>
-        </w:rPr>
+        <w:pStyle w:val="2"/>
+      </w:pPr>
+      <w:r>
         <w:t>ACCOUNT</w:t>
       </w:r>
     </w:p>
@@ -358,18 +349,9 @@
     </w:p>
     <w:p>
       <w:pPr>
-        <w:rPr>
-          <w:b/>
-          <w:bCs/>
-          <w:lang w:val="en-US"/>
-        </w:rPr>
-      </w:pPr>
-      <w:r>
-        <w:rPr>
-          <w:b/>
-          <w:bCs/>
-          <w:lang w:val="en-US"/>
-        </w:rPr>
+        <w:pStyle w:val="2"/>
+      </w:pPr>
+      <w:r>
         <w:t>PUBLICS</w:t>
       </w:r>
     </w:p>
@@ -548,6 +530,239 @@
     </w:p>
     <w:p>
       <w:pPr>
+        <w:rPr>
+          <w:lang w:val="en-US"/>
+        </w:rPr>
+      </w:pPr>
+    </w:p>
+    <w:p>
+      <w:pPr>
+        <w:rPr>
+          <w:lang w:val="en-US"/>
+        </w:rPr>
+      </w:pPr>
+      <w:r>
+        <w:rPr>
+          <w:lang w:val="en-US"/>
+        </w:rPr>
+        <w:t>Each logged user</w:t>
+      </w:r>
+      <w:r>
+        <w:rPr>
+          <w:lang w:val="en-US"/>
+        </w:rPr>
+        <w:t xml:space="preserve"> should be able to </w:t>
+      </w:r>
+      <w:r>
+        <w:rPr>
+          <w:u w:val="single"/>
+          <w:lang w:val="en-US"/>
+        </w:rPr>
+        <w:t xml:space="preserve">rename </w:t>
+      </w:r>
+      <w:r>
+        <w:rPr>
+          <w:u w:val="single"/>
+          <w:lang w:val="en-US"/>
+        </w:rPr>
+        <w:t>owned</w:t>
+      </w:r>
+      <w:r>
+        <w:rPr>
+          <w:u w:val="single"/>
+          <w:lang w:val="en-US"/>
+        </w:rPr>
+        <w:t xml:space="preserve"> publics</w:t>
+      </w:r>
+      <w:r>
+        <w:rPr>
+          <w:lang w:val="en-US"/>
+        </w:rPr>
+        <w:t>.</w:t>
+      </w:r>
+    </w:p>
+    <w:p>
+      <w:pPr>
+        <w:rPr>
+          <w:lang w:val="en-US"/>
+        </w:rPr>
+      </w:pPr>
+      <w:r>
+        <w:rPr>
+          <w:lang w:val="en-US"/>
+        </w:rPr>
+        <w:t xml:space="preserve">Each logged user should be able to </w:t>
+      </w:r>
+      <w:r>
+        <w:rPr>
+          <w:u w:val="single"/>
+          <w:lang w:val="en-US"/>
+        </w:rPr>
+        <w:t>search publics by name</w:t>
+      </w:r>
+      <w:r>
+        <w:rPr>
+          <w:lang w:val="en-US"/>
+        </w:rPr>
+        <w:t>.</w:t>
+      </w:r>
+    </w:p>
+    <w:p>
+      <w:pPr>
+        <w:rPr>
+          <w:lang w:val="en-US"/>
+        </w:rPr>
+      </w:pPr>
+      <w:r>
+        <w:rPr>
+          <w:lang w:val="en-US"/>
+        </w:rPr>
+        <w:t xml:space="preserve">Each logged user should be able to </w:t>
+      </w:r>
+      <w:r>
+        <w:rPr>
+          <w:u w:val="single"/>
+          <w:lang w:val="en-US"/>
+        </w:rPr>
+        <w:t>review all his/her owned publics</w:t>
+      </w:r>
+      <w:r>
+        <w:rPr>
+          <w:lang w:val="en-US"/>
+        </w:rPr>
+        <w:t>.</w:t>
+      </w:r>
+    </w:p>
+    <w:p>
+      <w:pPr>
+        <w:rPr>
+          <w:lang w:val="en-US"/>
+        </w:rPr>
+      </w:pPr>
+      <w:r>
+        <w:rPr>
+          <w:lang w:val="en-US"/>
+        </w:rPr>
+        <w:t xml:space="preserve">Each logged user should be able to </w:t>
+      </w:r>
+      <w:r>
+        <w:rPr>
+          <w:u w:val="single"/>
+          <w:lang w:val="en-US"/>
+        </w:rPr>
+        <w:t>review all his/her subscribed publics</w:t>
+      </w:r>
+      <w:r>
+        <w:rPr>
+          <w:lang w:val="en-US"/>
+        </w:rPr>
+        <w:t>.</w:t>
+      </w:r>
+    </w:p>
+    <w:p>
+      <w:pPr>
+        <w:rPr>
+          <w:lang w:val="en-US"/>
+        </w:rPr>
+      </w:pPr>
+      <w:commentRangeStart w:id="0"/>
+      <w:r>
+        <w:rPr>
+          <w:lang w:val="en-US"/>
+        </w:rPr>
+        <w:t>Only authorized users should be able to review public pages.</w:t>
+      </w:r>
+      <w:commentRangeEnd w:id="0"/>
+      <w:r>
+        <w:rPr>
+          <w:rStyle w:val="a4"/>
+        </w:rPr>
+        <w:commentReference w:id="0"/>
+      </w:r>
+    </w:p>
+    <w:p>
+      <w:pPr>
+        <w:rPr>
+          <w:lang w:val="en-US"/>
+        </w:rPr>
+      </w:pPr>
+    </w:p>
+    <w:p>
+      <w:pPr>
+        <w:pStyle w:val="2"/>
+      </w:pPr>
+      <w:r>
+        <w:lastRenderedPageBreak/>
+        <w:t xml:space="preserve">FREE/PAID </w:t>
+      </w:r>
+      <w:r>
+        <w:t>PUBLICATIONS</w:t>
+      </w:r>
+    </w:p>
+    <w:p>
+      <w:pPr>
+        <w:rPr>
+          <w:lang w:val="en-US"/>
+        </w:rPr>
+      </w:pPr>
+      <w:r>
+        <w:rPr>
+          <w:lang w:val="en-US"/>
+        </w:rPr>
+        <w:t>Each group owner should be able to publish</w:t>
+      </w:r>
+      <w:r>
+        <w:rPr>
+          <w:lang w:val="en-US"/>
+        </w:rPr>
+        <w:t xml:space="preserve"> paid</w:t>
+      </w:r>
+      <w:r>
+        <w:rPr>
+          <w:lang w:val="en-US"/>
+        </w:rPr>
+        <w:t xml:space="preserve"> </w:t>
+      </w:r>
+      <w:r>
+        <w:rPr>
+          <w:lang w:val="en-US"/>
+        </w:rPr>
+        <w:t xml:space="preserve">and free </w:t>
+      </w:r>
+      <w:r>
+        <w:rPr>
+          <w:lang w:val="en-US"/>
+        </w:rPr>
+        <w:t>materials</w:t>
+      </w:r>
+      <w:r>
+        <w:rPr>
+          <w:lang w:val="en-US"/>
+        </w:rPr>
+        <w:t>.</w:t>
+      </w:r>
+      <w:r>
+        <w:rPr>
+          <w:lang w:val="en-US"/>
+        </w:rPr>
+        <w:t xml:space="preserve"> If a user subscribes the public for free, his/her feed should contain free materials only. If a user is subscribed to a public with a paid tariff, his/her feed should contain both free and paid publications. </w:t>
+      </w:r>
+    </w:p>
+    <w:p>
+      <w:pPr>
+        <w:rPr>
+          <w:lang w:val="en-US"/>
+        </w:rPr>
+      </w:pPr>
+      <w:r>
+        <w:rPr>
+          <w:lang w:val="en-US"/>
+        </w:rPr>
+        <w:t>A publication title (name) must satisfy the requirements below:</w:t>
+      </w:r>
+    </w:p>
+    <w:p>
+      <w:pPr>
         <w:pStyle w:val="a3"/>
         <w:numPr>
           <w:ilvl w:val="0"/>
@@ -557,265 +772,6 @@
           <w:lang w:val="en-US"/>
         </w:rPr>
       </w:pPr>
-    </w:p>
-    <w:p>
-      <w:pPr>
-        <w:rPr>
-          <w:lang w:val="en-US"/>
-        </w:rPr>
-      </w:pPr>
-    </w:p>
-    <w:p>
-      <w:pPr>
-        <w:rPr>
-          <w:lang w:val="en-US"/>
-        </w:rPr>
-      </w:pPr>
-      <w:r>
-        <w:rPr>
-          <w:lang w:val="en-US"/>
-        </w:rPr>
-        <w:t>Each logged user</w:t>
-      </w:r>
-      <w:r>
-        <w:rPr>
-          <w:lang w:val="en-US"/>
-        </w:rPr>
-        <w:t xml:space="preserve"> should be able to </w:t>
-      </w:r>
-      <w:r>
-        <w:rPr>
-          <w:u w:val="single"/>
-          <w:lang w:val="en-US"/>
-        </w:rPr>
-        <w:t xml:space="preserve">rename </w:t>
-      </w:r>
-      <w:r>
-        <w:rPr>
-          <w:u w:val="single"/>
-          <w:lang w:val="en-US"/>
-        </w:rPr>
-        <w:t>owned</w:t>
-      </w:r>
-      <w:r>
-        <w:rPr>
-          <w:u w:val="single"/>
-          <w:lang w:val="en-US"/>
-        </w:rPr>
-        <w:t xml:space="preserve"> publics</w:t>
-      </w:r>
-      <w:r>
-        <w:rPr>
-          <w:lang w:val="en-US"/>
-        </w:rPr>
-        <w:t>.</w:t>
-      </w:r>
-    </w:p>
-    <w:p>
-      <w:pPr>
-        <w:rPr>
-          <w:lang w:val="en-US"/>
-        </w:rPr>
-      </w:pPr>
-      <w:r>
-        <w:rPr>
-          <w:lang w:val="en-US"/>
-        </w:rPr>
-        <w:t xml:space="preserve">Each logged user should be able to </w:t>
-      </w:r>
-      <w:r>
-        <w:rPr>
-          <w:u w:val="single"/>
-          <w:lang w:val="en-US"/>
-        </w:rPr>
-        <w:t>search publics by name</w:t>
-      </w:r>
-      <w:r>
-        <w:rPr>
-          <w:lang w:val="en-US"/>
-        </w:rPr>
-        <w:t>.</w:t>
-      </w:r>
-    </w:p>
-    <w:p>
-      <w:pPr>
-        <w:rPr>
-          <w:lang w:val="en-US"/>
-        </w:rPr>
-      </w:pPr>
-      <w:r>
-        <w:rPr>
-          <w:lang w:val="en-US"/>
-        </w:rPr>
-        <w:t xml:space="preserve">Each logged user should be able to </w:t>
-      </w:r>
-      <w:r>
-        <w:rPr>
-          <w:u w:val="single"/>
-          <w:lang w:val="en-US"/>
-        </w:rPr>
-        <w:t>review all his/her owned publics</w:t>
-      </w:r>
-      <w:r>
-        <w:rPr>
-          <w:lang w:val="en-US"/>
-        </w:rPr>
-        <w:t>.</w:t>
-      </w:r>
-    </w:p>
-    <w:p>
-      <w:pPr>
-        <w:rPr>
-          <w:lang w:val="en-US"/>
-        </w:rPr>
-      </w:pPr>
-      <w:r>
-        <w:rPr>
-          <w:lang w:val="en-US"/>
-        </w:rPr>
-        <w:t xml:space="preserve">Each logged user should be able to </w:t>
-      </w:r>
-      <w:r>
-        <w:rPr>
-          <w:u w:val="single"/>
-          <w:lang w:val="en-US"/>
-        </w:rPr>
-        <w:t>review all his/her subscribed publics</w:t>
-      </w:r>
-      <w:r>
-        <w:rPr>
-          <w:lang w:val="en-US"/>
-        </w:rPr>
-        <w:t>.</w:t>
-      </w:r>
-    </w:p>
-    <w:p>
-      <w:pPr>
-        <w:rPr>
-          <w:lang w:val="en-US"/>
-        </w:rPr>
-      </w:pPr>
-      <w:commentRangeStart w:id="0"/>
-      <w:r>
-        <w:rPr>
-          <w:lang w:val="en-US"/>
-        </w:rPr>
-        <w:t>Only authorized users should be able to review public pages.</w:t>
-      </w:r>
-      <w:commentRangeEnd w:id="0"/>
-      <w:r>
-        <w:rPr>
-          <w:rStyle w:val="a4"/>
-        </w:rPr>
-        <w:commentReference w:id="0"/>
-      </w:r>
-    </w:p>
-    <w:p>
-      <w:pPr>
-        <w:rPr>
-          <w:lang w:val="en-US"/>
-        </w:rPr>
-      </w:pPr>
-    </w:p>
-    <w:p>
-      <w:pPr>
-        <w:rPr>
-          <w:b/>
-          <w:bCs/>
-          <w:lang w:val="en-US"/>
-        </w:rPr>
-      </w:pPr>
-      <w:r>
-        <w:rPr>
-          <w:b/>
-          <w:bCs/>
-          <w:lang w:val="en-US"/>
-        </w:rPr>
-        <w:t xml:space="preserve">FREE/PAID </w:t>
-      </w:r>
-      <w:r>
-        <w:rPr>
-          <w:b/>
-          <w:bCs/>
-          <w:lang w:val="en-US"/>
-        </w:rPr>
-        <w:t>PUBLICATIONS</w:t>
-      </w:r>
-    </w:p>
-    <w:p>
-      <w:pPr>
-        <w:rPr>
-          <w:lang w:val="en-US"/>
-        </w:rPr>
-      </w:pPr>
-      <w:r>
-        <w:rPr>
-          <w:lang w:val="en-US"/>
-        </w:rPr>
-        <w:t>Each group owner should be able to publish</w:t>
-      </w:r>
-      <w:r>
-        <w:rPr>
-          <w:lang w:val="en-US"/>
-        </w:rPr>
-        <w:t xml:space="preserve"> paid</w:t>
-      </w:r>
-      <w:r>
-        <w:rPr>
-          <w:lang w:val="en-US"/>
-        </w:rPr>
-        <w:t xml:space="preserve"> </w:t>
-      </w:r>
-      <w:r>
-        <w:rPr>
-          <w:lang w:val="en-US"/>
-        </w:rPr>
-        <w:t xml:space="preserve">and free </w:t>
-      </w:r>
-      <w:r>
-        <w:rPr>
-          <w:lang w:val="en-US"/>
-        </w:rPr>
-        <w:t>materials</w:t>
-      </w:r>
-      <w:r>
-        <w:rPr>
-          <w:lang w:val="en-US"/>
-        </w:rPr>
-        <w:t>.</w:t>
-      </w:r>
-      <w:r>
-        <w:rPr>
-          <w:lang w:val="en-US"/>
-        </w:rPr>
-        <w:t xml:space="preserve"> If a user subscribes the public for free, his/her feed should contain free materials only. If a user is subscribed to a public with a paid tariff, his/her feed should contain both free and paid publications. </w:t>
-      </w:r>
-    </w:p>
-    <w:p>
-      <w:pPr>
-        <w:rPr>
-          <w:lang w:val="en-US"/>
-        </w:rPr>
-      </w:pPr>
-      <w:r>
-        <w:rPr>
-          <w:lang w:val="en-US"/>
-        </w:rPr>
-        <w:lastRenderedPageBreak/>
-        <w:t>A publication title (name) must satisfy the requirements below:</w:t>
-      </w:r>
-    </w:p>
-    <w:p>
-      <w:pPr>
-        <w:pStyle w:val="a3"/>
-        <w:numPr>
-          <w:ilvl w:val="0"/>
-          <w:numId w:val="1"/>
-        </w:numPr>
-        <w:rPr>
-          <w:lang w:val="en-US"/>
-        </w:rPr>
-      </w:pPr>
       <w:r>
         <w:rPr>
           <w:lang w:val="en-US"/>
@@ -856,6 +812,92 @@
           <w:lang w:val="en-US"/>
         </w:rPr>
       </w:pPr>
+      <w:commentRangeStart w:id="1"/>
+      <w:r>
+        <w:rPr>
+          <w:lang w:val="en-US"/>
+        </w:rPr>
+        <w:t xml:space="preserve">One important feature is that publications which a user has paid for should be permanently </w:t>
+      </w:r>
+      <w:commentRangeStart w:id="2"/>
+      <w:r>
+        <w:rPr>
+          <w:lang w:val="en-US"/>
+        </w:rPr>
+        <w:t xml:space="preserve">available </w:t>
+      </w:r>
+      <w:commentRangeEnd w:id="2"/>
+      <w:r>
+        <w:rPr>
+          <w:rStyle w:val="a4"/>
+        </w:rPr>
+        <w:commentReference w:id="2"/>
+      </w:r>
+      <w:r>
+        <w:rPr>
+          <w:lang w:val="en-US"/>
+        </w:rPr>
+        <w:t>for him/her even in case if he/she unsubscribes a public</w:t>
+      </w:r>
+      <w:commentRangeEnd w:id="1"/>
+      <w:r>
+        <w:rPr>
+          <w:rStyle w:val="a4"/>
+        </w:rPr>
+        <w:commentReference w:id="1"/>
+      </w:r>
+      <w:r>
+        <w:rPr>
+          <w:lang w:val="en-US"/>
+        </w:rPr>
+        <w:t xml:space="preserve">. </w:t>
+      </w:r>
+    </w:p>
+    <w:p>
+      <w:pPr>
+        <w:rPr>
+          <w:lang w:val="en-US"/>
+        </w:rPr>
+      </w:pPr>
+    </w:p>
+    <w:p>
+      <w:pPr>
+        <w:pStyle w:val="2"/>
+      </w:pPr>
+      <w:commentRangeStart w:id="3"/>
+      <w:commentRangeStart w:id="4"/>
+      <w:commentRangeStart w:id="5"/>
+      <w:r>
+        <w:t>SUBSCRIPTION TARIFFS</w:t>
+      </w:r>
+      <w:commentRangeEnd w:id="3"/>
+      <w:r>
+        <w:rPr>
+          <w:rStyle w:val="a4"/>
+        </w:rPr>
+        <w:commentReference w:id="3"/>
+      </w:r>
+      <w:commentRangeEnd w:id="4"/>
+      <w:r>
+        <w:rPr>
+          <w:rStyle w:val="a4"/>
+        </w:rPr>
+        <w:commentReference w:id="4"/>
+      </w:r>
+      <w:commentRangeEnd w:id="5"/>
+      <w:r>
+        <w:rPr>
+          <w:rStyle w:val="a4"/>
+        </w:rPr>
+        <w:commentReference w:id="5"/>
+      </w:r>
+    </w:p>
+    <w:p>
+      <w:pPr>
+        <w:rPr>
+          <w:lang w:val="en-US"/>
+        </w:rPr>
+      </w:pPr>
       <w:r>
         <w:rPr>
           <w:lang w:val="en-US"/>
@@ -864,7 +906,6 @@
       </w:r>
       <w:r>
         <w:rPr>
-          <w:u w:val="single"/>
           <w:lang w:val="en-US"/>
         </w:rPr>
         <w:t>upgrade his/her tariff from free to paid</w:t>
@@ -882,21 +923,173 @@
           <w:lang w:val="en-US"/>
         </w:rPr>
       </w:pPr>
-    </w:p>
-    <w:p>
-      <w:pPr>
-        <w:rPr>
-          <w:b/>
-          <w:bCs/>
-          <w:lang w:val="en-US"/>
-        </w:rPr>
-      </w:pPr>
-      <w:r>
-        <w:rPr>
-          <w:b/>
-          <w:bCs/>
-          <w:lang w:val="en-US"/>
-        </w:rPr>
+      <w:r>
+        <w:rPr>
+          <w:lang w:val="en-US"/>
+        </w:rPr>
+        <w:t>Subscription tariffs are unmodifiable</w:t>
+      </w:r>
+      <w:r>
+        <w:rPr>
+          <w:lang w:val="en-US"/>
+        </w:rPr>
+        <w:t xml:space="preserve">. </w:t>
+      </w:r>
+    </w:p>
+    <w:p>
+      <w:pPr>
+        <w:rPr>
+          <w:lang w:val="en-US"/>
+        </w:rPr>
+      </w:pPr>
+      <w:r>
+        <w:rPr>
+          <w:lang w:val="en-US"/>
+        </w:rPr>
+        <w:t>There are two tariffs available for a public: a PAID tariff and a FREE tariff. Each public owner should be able to set owned publics PAID tariffs price in different currencies (USD by default).</w:t>
+      </w:r>
+    </w:p>
+    <w:p>
+      <w:pPr>
+        <w:rPr>
+          <w:lang w:val="en-US"/>
+        </w:rPr>
+      </w:pPr>
+      <w:r>
+        <w:rPr>
+          <w:lang w:val="en-US"/>
+        </w:rPr>
+        <w:t xml:space="preserve">A </w:t>
+      </w:r>
+      <w:r>
+        <w:rPr>
+          <w:lang w:val="en-US"/>
+        </w:rPr>
+        <w:t>tariff</w:t>
+      </w:r>
+      <w:r>
+        <w:rPr>
+          <w:lang w:val="en-US"/>
+        </w:rPr>
+        <w:t xml:space="preserve"> should be automatically prolonged each month for each user individually. Tha</w:t>
+      </w:r>
+      <w:r>
+        <w:rPr>
+          <w:lang w:val="en-US"/>
+        </w:rPr>
+        <w:t xml:space="preserve">t is, each subscriber of a PAID public tariff will have his subscription </w:t>
+      </w:r>
+      <w:commentRangeStart w:id="6"/>
+      <w:r>
+        <w:rPr>
+          <w:lang w:val="en-US"/>
+        </w:rPr>
+        <w:t xml:space="preserve">automatically prolongated by the system </w:t>
+      </w:r>
+      <w:commentRangeEnd w:id="6"/>
+      <w:r>
+        <w:rPr>
+          <w:rStyle w:val="a4"/>
+        </w:rPr>
+        <w:commentReference w:id="6"/>
+      </w:r>
+      <w:r>
+        <w:rPr>
+          <w:lang w:val="en-US"/>
+        </w:rPr>
+        <w:t xml:space="preserve">after 30 days </w:t>
+      </w:r>
+      <w:r>
+        <w:rPr>
+          <w:lang w:val="en-US"/>
+        </w:rPr>
+        <w:t xml:space="preserve">since the last prolongation (or </w:t>
+      </w:r>
+      <w:r>
+        <w:rPr>
+          <w:lang w:val="en-US"/>
+        </w:rPr>
+        <w:t xml:space="preserve">PAID </w:t>
+      </w:r>
+      <w:r>
+        <w:rPr>
+          <w:lang w:val="en-US"/>
+        </w:rPr>
+        <w:t>subscription, for the first time)</w:t>
+      </w:r>
+      <w:r>
+        <w:rPr>
+          <w:lang w:val="en-US"/>
+        </w:rPr>
+        <w:t>.</w:t>
+      </w:r>
+    </w:p>
+    <w:p>
+      <w:pPr>
+        <w:rPr>
+          <w:lang w:val="en-US"/>
+        </w:rPr>
+      </w:pPr>
+      <w:r>
+        <w:rPr>
+          <w:lang w:val="en-US"/>
+        </w:rPr>
+        <w:t xml:space="preserve">If a user unsubscribes from a public where he/she had PAID subscription, the money for the </w:t>
+      </w:r>
+      <w:r>
+        <w:rPr>
+          <w:lang w:val="uk-UA"/>
+        </w:rPr>
+        <w:t>«</w:t>
+      </w:r>
+      <w:r>
+        <w:rPr>
+          <w:lang w:val="en-US"/>
+        </w:rPr>
+        <w:t>unused</w:t>
+      </w:r>
+      <w:r>
+        <w:rPr>
+          <w:lang w:val="uk-UA"/>
+        </w:rPr>
+        <w:t>»</w:t>
+      </w:r>
+      <w:r>
+        <w:rPr>
+          <w:lang w:val="uk-UA"/>
+        </w:rPr>
+        <w:t xml:space="preserve"> </w:t>
+      </w:r>
+      <w:r>
+        <w:rPr>
+          <w:lang w:val="en-US"/>
+        </w:rPr>
+        <w:t xml:space="preserve">subscription days </w:t>
+      </w:r>
+      <w:r>
+        <w:rPr>
+          <w:lang w:val="en-US"/>
+        </w:rPr>
+        <w:t>is</w:t>
+      </w:r>
+      <w:r>
+        <w:rPr>
+          <w:lang w:val="en-US"/>
+        </w:rPr>
+        <w:t xml:space="preserve"> not compensated</w:t>
+      </w:r>
+      <w:r>
+        <w:rPr>
+          <w:lang w:val="en-US"/>
+        </w:rPr>
+        <w:t>.</w:t>
+      </w:r>
+    </w:p>
+    <w:p>
+      <w:pPr>
+        <w:pStyle w:val="2"/>
+      </w:pPr>
+      <w:r>
         <w:t>ENTITES SYNONIMS</w:t>
       </w:r>
     </w:p>
@@ -939,6 +1132,295 @@
     <w:p>
       <w:pPr>
         <w:ind w:firstLine="0"/>
+        <w:rPr>
+          <w:lang w:val="en-US"/>
+        </w:rPr>
+      </w:pPr>
+    </w:p>
+    <w:p>
+      <w:pPr>
+        <w:pStyle w:val="1"/>
+        <w:rPr>
+          <w:lang w:val="en-US"/>
+        </w:rPr>
+      </w:pPr>
+      <w:r>
+        <w:rPr>
+          <w:lang w:val="en-US"/>
+        </w:rPr>
+        <w:t>DEVELOPER NOTES</w:t>
+      </w:r>
+    </w:p>
+    <w:p>
+      <w:pPr>
+        <w:pStyle w:val="2"/>
+      </w:pPr>
+      <w:r>
+        <w:t>DATABASE</w:t>
+      </w:r>
+    </w:p>
+    <w:p>
+      <w:pPr>
+        <w:rPr>
+          <w:lang w:val="en-US"/>
+        </w:rPr>
+      </w:pPr>
+      <w:r>
+        <w:rPr>
+          <w:lang w:val="en-US"/>
+        </w:rPr>
+        <w:t>Money (whenever it is possible) should be stored in combination of 2 columns that specify the smallest</w:t>
+      </w:r>
+      <w:r>
+        <w:rPr>
+          <w:lang w:val="en-US"/>
+        </w:rPr>
+        <w:t xml:space="preserve"> </w:t>
+      </w:r>
+      <w:r>
+        <w:rPr>
+          <w:lang w:val="en-US"/>
+        </w:rPr>
+        <w:t>monetary unit and the currency character code</w:t>
+      </w:r>
+      <w:r>
+        <w:rPr>
+          <w:lang w:val="en-US"/>
+        </w:rPr>
+        <w:t xml:space="preserve"> </w:t>
+      </w:r>
+      <w:r>
+        <w:rPr>
+          <w:lang w:val="en-US"/>
+        </w:rPr>
+        <w:t>(of integer and character datatypes accordingly)</w:t>
+      </w:r>
+      <w:r>
+        <w:rPr>
+          <w:lang w:val="en-US"/>
+        </w:rPr>
+        <w:t xml:space="preserve"> </w:t>
+      </w:r>
+      <w:r>
+        <w:rPr>
+          <w:lang w:val="en-US"/>
+        </w:rPr>
+        <w:t>due</w:t>
+      </w:r>
+      <w:r>
+        <w:rPr>
+          <w:lang w:val="en-US"/>
+        </w:rPr>
+        <w:t xml:space="preserve"> to </w:t>
+      </w:r>
+      <w:r>
+        <w:rPr>
+          <w:lang w:val="en-US"/>
+        </w:rPr>
+        <w:t>ISO 4217</w:t>
+      </w:r>
+      <w:r>
+        <w:rPr>
+          <w:lang w:val="en-US"/>
+        </w:rPr>
+        <w:t xml:space="preserve"> (see </w:t>
+      </w:r>
+      <w:r>
+        <w:rPr>
+          <w:lang w:val="en-US"/>
+        </w:rPr>
+        <w:t xml:space="preserve">https://en.wikipedia.org/wiki/ISO_4217#Active_codes, </w:t>
+      </w:r>
+      <w:hyperlink r:id="rId10" w:history="1">
+        <w:r>
+          <w:rPr>
+            <w:rStyle w:val="a9"/>
+            <w:lang w:val="en-US"/>
+          </w:rPr>
+          <w:t>https://www.iso.org/iso-4217-currency-codes.html</w:t>
+        </w:r>
+      </w:hyperlink>
+      <w:r>
+        <w:rPr>
+          <w:lang w:val="en-US"/>
+        </w:rPr>
+        <w:t>)</w:t>
+      </w:r>
+      <w:r>
+        <w:rPr>
+          <w:lang w:val="en-US"/>
+        </w:rPr>
+        <w:t xml:space="preserve">. </w:t>
+      </w:r>
+    </w:p>
+    <w:p>
+      <w:pPr>
+        <w:rPr>
+          <w:lang w:val="en-US"/>
+        </w:rPr>
+      </w:pPr>
+      <w:r>
+        <w:rPr>
+          <w:lang w:val="en-US"/>
+        </w:rPr>
+        <w:t xml:space="preserve">For example, $10 should be stored </w:t>
+      </w:r>
+      <w:r>
+        <w:rPr>
+          <w:lang w:val="en-US"/>
+        </w:rPr>
+        <w:t>as shown below.</w:t>
+      </w:r>
+    </w:p>
+    <w:tbl>
+      <w:tblPr>
+        <w:tblStyle w:val="ab"/>
+        <w:tblW w:w="0" w:type="auto"/>
+        <w:tblLook w:val="04A0" w:firstRow="1" w:lastRow="0" w:firstColumn="1" w:lastColumn="0" w:noHBand="0" w:noVBand="1"/>
+      </w:tblPr>
+      <w:tblGrid>
+        <w:gridCol w:w="4530"/>
+        <w:gridCol w:w="4531"/>
+      </w:tblGrid>
+      <w:tr>
+        <w:tc>
+          <w:tcPr>
+            <w:tcW w:w="4530" w:type="dxa"/>
+            <w:shd w:val="clear" w:color="auto" w:fill="BFBFBF" w:themeFill="background1" w:themeFillShade="BF"/>
+            <w:vAlign w:val="center"/>
+          </w:tcPr>
+          <w:p>
+            <w:pPr>
+              <w:ind w:firstLine="0"/>
+              <w:jc w:val="center"/>
+              <w:rPr>
+                <w:lang w:val="en-US"/>
+              </w:rPr>
+            </w:pPr>
+            <w:proofErr w:type="spellStart"/>
+            <w:r>
+              <w:rPr>
+                <w:lang w:val="en-US"/>
+              </w:rPr>
+              <w:t>money_amount</w:t>
+            </w:r>
+            <w:proofErr w:type="spellEnd"/>
+          </w:p>
+        </w:tc>
+        <w:tc>
+          <w:tcPr>
+            <w:tcW w:w="4531" w:type="dxa"/>
+            <w:shd w:val="clear" w:color="auto" w:fill="BFBFBF" w:themeFill="background1" w:themeFillShade="BF"/>
+            <w:vAlign w:val="center"/>
+          </w:tcPr>
+          <w:p>
+            <w:pPr>
+              <w:ind w:firstLine="0"/>
+              <w:jc w:val="center"/>
+              <w:rPr>
+                <w:lang w:val="en-US"/>
+              </w:rPr>
+            </w:pPr>
+            <w:r>
+              <w:rPr>
+                <w:lang w:val="en-US"/>
+              </w:rPr>
+              <w:t>currency</w:t>
+            </w:r>
+          </w:p>
+        </w:tc>
+      </w:tr>
+      <w:tr>
+        <w:tc>
+          <w:tcPr>
+            <w:tcW w:w="4530" w:type="dxa"/>
+            <w:vAlign w:val="center"/>
+          </w:tcPr>
+          <w:p>
+            <w:pPr>
+              <w:ind w:firstLine="0"/>
+              <w:jc w:val="center"/>
+              <w:rPr>
+                <w:lang w:val="en-US"/>
+              </w:rPr>
+            </w:pPr>
+            <w:r>
+              <w:rPr>
+                <w:lang w:val="en-US"/>
+              </w:rPr>
+              <w:t>1000</w:t>
+            </w:r>
+          </w:p>
+        </w:tc>
+        <w:tc>
+          <w:tcPr>
+            <w:tcW w:w="4531" w:type="dxa"/>
+            <w:vAlign w:val="center"/>
+          </w:tcPr>
+          <w:p>
+            <w:pPr>
+              <w:ind w:firstLine="0"/>
+              <w:jc w:val="center"/>
+              <w:rPr>
+                <w:lang w:val="en-US"/>
+              </w:rPr>
+            </w:pPr>
+            <w:r>
+              <w:rPr>
+                <w:lang w:val="en-US"/>
+              </w:rPr>
+              <w:t>USD</w:t>
+            </w:r>
+          </w:p>
+        </w:tc>
+      </w:tr>
+      <w:tr>
+        <w:tc>
+          <w:tcPr>
+            <w:tcW w:w="4530" w:type="dxa"/>
+            <w:vAlign w:val="center"/>
+          </w:tcPr>
+          <w:p>
+            <w:pPr>
+              <w:ind w:firstLine="0"/>
+              <w:jc w:val="center"/>
+              <w:rPr>
+                <w:lang w:val="en-US"/>
+              </w:rPr>
+            </w:pPr>
+            <w:r>
+              <w:rPr>
+                <w:lang w:val="en-US"/>
+              </w:rPr>
+              <w:t>…</w:t>
+            </w:r>
+          </w:p>
+        </w:tc>
+        <w:tc>
+          <w:tcPr>
+            <w:tcW w:w="4531" w:type="dxa"/>
+            <w:vAlign w:val="center"/>
+          </w:tcPr>
+          <w:p>
+            <w:pPr>
+              <w:ind w:firstLine="0"/>
+              <w:jc w:val="center"/>
+              <w:rPr>
+                <w:lang w:val="en-US"/>
+              </w:rPr>
+            </w:pPr>
+            <w:r>
+              <w:rPr>
+                <w:lang w:val="en-US"/>
+              </w:rPr>
+              <w:t>…</w:t>
+            </w:r>
+          </w:p>
+        </w:tc>
+      </w:tr>
+    </w:tbl>
+    <w:p>
+      <w:pPr>
         <w:rPr>
           <w:lang w:val="en-US"/>
         </w:rPr>
@@ -986,24 +1468,230 @@
       </w:r>
     </w:p>
   </w:comment>
+  <w:comment w:id="2" w:author="Бірінцев Михайло" w:date="2021-04-27T22:05:00Z" w:initials="БМ">
+    <w:p>
+      <w:pPr>
+        <w:pStyle w:val="a5"/>
+        <w:rPr>
+          <w:lang w:val="en-US"/>
+        </w:rPr>
+      </w:pPr>
+      <w:r>
+        <w:rPr>
+          <w:rStyle w:val="a4"/>
+        </w:rPr>
+        <w:annotationRef/>
+      </w:r>
+      <w:r>
+        <w:rPr>
+          <w:lang w:val="en-US"/>
+        </w:rPr>
+        <w:t>For the first version let assume, that bought publications from publics which user used to be subscribed will be accessible on the feeds page.</w:t>
+      </w:r>
+    </w:p>
+  </w:comment>
+  <w:comment w:id="1" w:author="Бірінцев Михайло" w:date="2021-04-27T22:19:00Z" w:initials="БМ">
+    <w:p>
+      <w:pPr>
+        <w:pStyle w:val="a5"/>
+        <w:rPr>
+          <w:lang w:val="en-US"/>
+        </w:rPr>
+      </w:pPr>
+      <w:r>
+        <w:rPr>
+          <w:rStyle w:val="a4"/>
+        </w:rPr>
+        <w:annotationRef/>
+      </w:r>
+      <w:r>
+        <w:rPr>
+          <w:lang w:val="en-US"/>
+        </w:rPr>
+        <w:t>TODO: separate page/tab for such publications (named Archived Publications)</w:t>
+      </w:r>
+    </w:p>
+  </w:comment>
+  <w:comment w:id="3" w:author="Бірінцев Михайло" w:date="2021-04-27T22:16:00Z" w:initials="БМ">
+    <w:p>
+      <w:pPr>
+        <w:pStyle w:val="a5"/>
+        <w:rPr>
+          <w:lang w:val="en-US"/>
+        </w:rPr>
+      </w:pPr>
+      <w:r>
+        <w:rPr>
+          <w:rStyle w:val="a4"/>
+        </w:rPr>
+        <w:annotationRef/>
+      </w:r>
+      <w:r>
+        <w:rPr>
+          <w:lang w:val="en-US"/>
+        </w:rPr>
+        <w:t xml:space="preserve">TODO: make tariffs </w:t>
+      </w:r>
+      <w:r>
+        <w:rPr>
+          <w:lang w:val="en-US"/>
+        </w:rPr>
+        <w:t>modifiable.</w:t>
+      </w:r>
+    </w:p>
+  </w:comment>
+  <w:comment w:id="4" w:author="Бірінцев Михайло" w:date="2021-04-27T22:16:00Z" w:initials="БМ">
+    <w:p>
+      <w:pPr>
+        <w:pStyle w:val="a5"/>
+        <w:rPr>
+          <w:lang w:val="en-US"/>
+        </w:rPr>
+      </w:pPr>
+      <w:r>
+        <w:rPr>
+          <w:rStyle w:val="a4"/>
+        </w:rPr>
+        <w:annotationRef/>
+      </w:r>
+      <w:r>
+        <w:rPr>
+          <w:lang w:val="en-US"/>
+        </w:rPr>
+        <w:t>TODO: discounts system</w:t>
+      </w:r>
+    </w:p>
+  </w:comment>
+  <w:comment w:id="5" w:author="Бірінцев Михайло" w:date="2021-04-27T22:17:00Z" w:initials="БМ">
+    <w:p>
+      <w:pPr>
+        <w:pStyle w:val="a5"/>
+        <w:rPr>
+          <w:lang w:val="en-US"/>
+        </w:rPr>
+      </w:pPr>
+      <w:r>
+        <w:rPr>
+          <w:rStyle w:val="a4"/>
+        </w:rPr>
+        <w:annotationRef/>
+      </w:r>
+      <w:r>
+        <w:rPr>
+          <w:lang w:val="en-US"/>
+        </w:rPr>
+        <w:t>TODO: a feature that allows</w:t>
+      </w:r>
+      <w:r>
+        <w:rPr>
+          <w:lang w:val="en-US"/>
+        </w:rPr>
+        <w:t xml:space="preserve"> </w:t>
+      </w:r>
+      <w:r>
+        <w:rPr>
+          <w:lang w:val="en-US"/>
+        </w:rPr>
+        <w:t>pay</w:t>
+      </w:r>
+      <w:r>
+        <w:rPr>
+          <w:lang w:val="en-US"/>
+        </w:rPr>
+        <w:t>ing</w:t>
+      </w:r>
+      <w:r>
+        <w:rPr>
+          <w:lang w:val="en-US"/>
+        </w:rPr>
+        <w:t xml:space="preserve"> for access to paid publications </w:t>
+      </w:r>
+      <w:r>
+        <w:rPr>
+          <w:lang w:val="en-US"/>
+        </w:rPr>
+        <w:t>that</w:t>
+      </w:r>
+      <w:r>
+        <w:rPr>
+          <w:lang w:val="en-US"/>
+        </w:rPr>
+        <w:t xml:space="preserve"> a user has missed due to low balance </w:t>
+      </w:r>
+      <w:proofErr w:type="gramStart"/>
+      <w:r>
+        <w:rPr>
+          <w:lang w:val="en-US"/>
+        </w:rPr>
+        <w:t>at the moment</w:t>
+      </w:r>
+      <w:proofErr w:type="gramEnd"/>
+      <w:r>
+        <w:rPr>
+          <w:lang w:val="en-US"/>
+        </w:rPr>
+        <w:t xml:space="preserve"> of automatic subscription prolongation.</w:t>
+      </w:r>
+    </w:p>
+  </w:comment>
+  <w:comment w:id="6" w:author="Бірінцев Михайло" w:date="2021-04-27T22:28:00Z" w:initials="БМ">
+    <w:p>
+      <w:pPr>
+        <w:pStyle w:val="a5"/>
+        <w:rPr>
+          <w:lang w:val="en-US"/>
+        </w:rPr>
+      </w:pPr>
+      <w:r>
+        <w:rPr>
+          <w:rStyle w:val="a4"/>
+        </w:rPr>
+        <w:annotationRef/>
+      </w:r>
+      <w:r>
+        <w:rPr>
+          <w:lang w:val="en-US"/>
+        </w:rPr>
+        <w:t>TODO: notification about balance-related automatic transactions (early notification (in 1…3 days) and the notification about transaction itself)</w:t>
+      </w:r>
+    </w:p>
+  </w:comment>
 </w:comments>
 </file>
 
 <file path=word/commentsExtended.xml><?xml version="1.0" encoding="utf-8"?>
 <w15:commentsEx xmlns:wpc="http://schemas.microsoft.com/office/word/2010/wordprocessingCanvas" xmlns:cx="http://schemas.microsoft.com/office/drawing/2014/chartex" xmlns:cx1="http://schemas.microsoft.com/office/drawing/2015/9/8/chartex" xmlns:cx2="http://schemas.microsoft.com/office/drawing/2015/10/21/chartex" xmlns:cx3="http://schemas.microsoft.com/office/drawing/2016/5/9/chartex" xmlns:cx4="http://schemas.microsoft.com/office/drawing/2016/5/10/chartex" xmlns:cx5="http://schemas.microsoft.com/office/drawing/2016/5/11/chartex" xmlns:cx6="http://schemas.microsoft.com/office/drawing/2016/5/12/chartex" xmlns:cx7="http://schemas.microsoft.com/office/drawing/2016/5/13/chartex" xmlns:cx8="http://schemas.microsoft.com/office/drawing/2016/5/14/chartex" xmlns:mc="http://schemas.openxmlformats.org/markup-compatibility/2006" xmlns:aink="http://schemas.microsoft.com/office/drawing/2016/ink" xmlns:am3d="http://schemas.microsoft.com/office/drawing/2017/model3d" xmlns:o="urn:schemas-microsoft-com:office:office" xmlns:r="http://schemas.openxmlformats.org/officeDocument/2006/relationships" xmlns:m="http://schemas.openxmlformats.org/officeDocument/2006/math" xmlns:v="urn:schemas-microsoft-com:vml" xmlns:wp14="http://schemas.microsoft.com/office/word/2010/wordprocessingDrawing" xmlns:wp="http://schemas.openxmlformats.org/drawingml/2006/wordprocessingDrawing" xmlns:w10="urn:schemas-microsoft-com:office:word" xmlns:w="http://schemas.openxmlformats.org/wordprocessingml/2006/main" xmlns:w14="http://schemas.microsoft.com/office/word/2010/wordml" xmlns:w15="http://schemas.microsoft.com/office/word/2012/wordml" xmlns:w16cex="http://schemas.microsoft.com/office/word/2018/wordml/cex" xmlns:w16cid="http://schemas.microsoft.com/office/word/2016/wordml/cid" xmlns:w16="http://schemas.microsoft.com/office/word/2018/wordml" xmlns:w16sdtdh="http://schemas.microsoft.com/office/word/2020/wordml/sdtdatahash" xmlns:w16se="http://schemas.microsoft.com/office/word/2015/wordml/symex" xmlns:wpg="http://schemas.microsoft.com/office/word/2010/wordprocessingGroup" xmlns:wpi="http://schemas.microsoft.com/office/word/2010/wordprocessingInk" xmlns:wne="http://schemas.microsoft.com/office/word/2006/wordml" xmlns:wps="http://schemas.microsoft.com/office/word/2010/wordprocessingShape" mc:Ignorable="w14 w15 w16se w16cid w16 w16cex w16sdtdh wp14">
   <w15:commentEx w15:paraId="43F1C9D5" w15:done="0"/>
+  <w15:commentEx w15:paraId="66E1ABD0" w15:done="0"/>
+  <w15:commentEx w15:paraId="4B166A6F" w15:done="0"/>
+  <w15:commentEx w15:paraId="278F23CA" w15:done="0"/>
+  <w15:commentEx w15:paraId="7FBA048F" w15:done="0"/>
+  <w15:commentEx w15:paraId="6B2B956D" w15:done="0"/>
+  <w15:commentEx w15:paraId="6BAD920C" w15:done="0"/>
 </w15:commentsEx>
 </file>
 
 <file path=word/commentsExtensible.xml><?xml version="1.0" encoding="utf-8"?>
 <w16cex:commentsExtensible xmlns:wpc="http://schemas.microsoft.com/office/word/2010/wordprocessingCanvas" xmlns:cx="http://schemas.microsoft.com/office/drawing/2014/chartex" xmlns:cx1="http://schemas.microsoft.com/office/drawing/2015/9/8/chartex" xmlns:cx2="http://schemas.microsoft.com/office/drawing/2015/10/21/chartex" xmlns:cx3="http://schemas.microsoft.com/office/drawing/2016/5/9/chartex" xmlns:cx4="http://schemas.microsoft.com/office/drawing/2016/5/10/chartex" xmlns:cx5="http://schemas.microsoft.com/office/drawing/2016/5/11/chartex" xmlns:cx6="http://schemas.microsoft.com/office/drawing/2016/5/12/chartex" xmlns:cx7="http://schemas.microsoft.com/office/drawing/2016/5/13/chartex" xmlns:cx8="http://schemas.microsoft.com/office/drawing/2016/5/14/chartex" xmlns:mc="http://schemas.openxmlformats.org/markup-compatibility/2006" xmlns:aink="http://schemas.microsoft.com/office/drawing/2016/ink" xmlns:am3d="http://schemas.microsoft.com/office/drawing/2017/model3d" xmlns:o="urn:schemas-microsoft-com:office:office" xmlns:r="http://schemas.openxmlformats.org/officeDocument/2006/relationships" xmlns:m="http://schemas.openxmlformats.org/officeDocument/2006/math" xmlns:v="urn:schemas-microsoft-com:vml" xmlns:wp14="http://schemas.microsoft.com/office/word/2010/wordprocessingDrawing" xmlns:wp="http://schemas.openxmlformats.org/drawingml/2006/wordprocessingDrawing" xmlns:w10="urn:schemas-microsoft-com:office:word" xmlns:w="http://schemas.openxmlformats.org/wordprocessingml/2006/main" xmlns:w14="http://schemas.microsoft.com/office/word/2010/wordml" xmlns:w15="http://schemas.microsoft.com/office/word/2012/wordml" xmlns:w16cex="http://schemas.microsoft.com/office/word/2018/wordml/cex" xmlns:w16cid="http://schemas.microsoft.com/office/word/2016/wordml/cid" xmlns:w16="http://schemas.microsoft.com/office/word/2018/wordml" xmlns:w16sdtdh="http://schemas.microsoft.com/office/word/2020/wordml/sdtdatahash" xmlns:w16se="http://schemas.microsoft.com/office/word/2015/wordml/symex" xmlns:wpg="http://schemas.microsoft.com/office/word/2010/wordprocessingGroup" xmlns:wpi="http://schemas.microsoft.com/office/word/2010/wordprocessingInk" xmlns:wne="http://schemas.microsoft.com/office/word/2006/wordml" xmlns:wps="http://schemas.microsoft.com/office/word/2010/wordprocessingShape" mc:Ignorable="w14 w15 w16se w16cid w16 w16cex w16sdtdh wp14">
   <w16cex:commentExtensible w16cex:durableId="2429E75C" w16cex:dateUtc="2021-04-20T20:50:00Z"/>
+  <w16cex:commentExtensible w16cex:durableId="2433092B" w16cex:dateUtc="2021-04-27T19:05:00Z"/>
+  <w16cex:commentExtensible w16cex:durableId="24330C6F" w16cex:dateUtc="2021-04-27T19:19:00Z"/>
+  <w16cex:commentExtensible w16cex:durableId="24330BA3" w16cex:dateUtc="2021-04-27T19:16:00Z"/>
+  <w16cex:commentExtensible w16cex:durableId="24330BC9" w16cex:dateUtc="2021-04-27T19:16:00Z"/>
+  <w16cex:commentExtensible w16cex:durableId="24330BF7" w16cex:dateUtc="2021-04-27T19:17:00Z"/>
+  <w16cex:commentExtensible w16cex:durableId="24330E8C" w16cex:dateUtc="2021-04-27T19:28:00Z"/>
 </w16cex:commentsExtensible>
 </file>
 
 <file path=word/commentsIds.xml><?xml version="1.0" encoding="utf-8"?>
 <w16cid:commentsIds xmlns:wpc="http://schemas.microsoft.com/office/word/2010/wordprocessingCanvas" xmlns:cx="http://schemas.microsoft.com/office/drawing/2014/chartex" xmlns:cx1="http://schemas.microsoft.com/office/drawing/2015/9/8/chartex" xmlns:cx2="http://schemas.microsoft.com/office/drawing/2015/10/21/chartex" xmlns:cx3="http://schemas.microsoft.com/office/drawing/2016/5/9/chartex" xmlns:cx4="http://schemas.microsoft.com/office/drawing/2016/5/10/chartex" xmlns:cx5="http://schemas.microsoft.com/office/drawing/2016/5/11/chartex" xmlns:cx6="http://schemas.microsoft.com/office/drawing/2016/5/12/chartex" xmlns:cx7="http://schemas.microsoft.com/office/drawing/2016/5/13/chartex" xmlns:cx8="http://schemas.microsoft.com/office/drawing/2016/5/14/chartex" xmlns:mc="http://schemas.openxmlformats.org/markup-compatibility/2006" xmlns:aink="http://schemas.microsoft.com/office/drawing/2016/ink" xmlns:am3d="http://schemas.microsoft.com/office/drawing/2017/model3d" xmlns:o="urn:schemas-microsoft-com:office:office" xmlns:r="http://schemas.openxmlformats.org/officeDocument/2006/relationships" xmlns:m="http://schemas.openxmlformats.org/officeDocument/2006/math" xmlns:v="urn:schemas-microsoft-com:vml" xmlns:wp14="http://schemas.microsoft.com/office/word/2010/wordprocessingDrawing" xmlns:wp="http://schemas.openxmlformats.org/drawingml/2006/wordprocessingDrawing" xmlns:w10="urn:schemas-microsoft-com:office:word" xmlns:w="http://schemas.openxmlformats.org/wordprocessingml/2006/main" xmlns:w14="http://schemas.microsoft.com/office/word/2010/wordml" xmlns:w15="http://schemas.microsoft.com/office/word/2012/wordml" xmlns:w16cex="http://schemas.microsoft.com/office/word/2018/wordml/cex" xmlns:w16cid="http://schemas.microsoft.com/office/word/2016/wordml/cid" xmlns:w16="http://schemas.microsoft.com/office/word/2018/wordml" xmlns:w16sdtdh="http://schemas.microsoft.com/office/word/2020/wordml/sdtdatahash" xmlns:w16se="http://schemas.microsoft.com/office/word/2015/wordml/symex" xmlns:wpg="http://schemas.microsoft.com/office/word/2010/wordprocessingGroup" xmlns:wpi="http://schemas.microsoft.com/office/word/2010/wordprocessingInk" xmlns:wne="http://schemas.microsoft.com/office/word/2006/wordml" xmlns:wps="http://schemas.microsoft.com/office/word/2010/wordprocessingShape" mc:Ignorable="w14 w15 w16se w16cid w16 w16cex w16sdtdh wp14">
   <w16cid:commentId w16cid:paraId="43F1C9D5" w16cid:durableId="2429E75C"/>
+  <w16cid:commentId w16cid:paraId="66E1ABD0" w16cid:durableId="2433092B"/>
+  <w16cid:commentId w16cid:paraId="4B166A6F" w16cid:durableId="24330C6F"/>
+  <w16cid:commentId w16cid:paraId="278F23CA" w16cid:durableId="24330BA3"/>
+  <w16cid:commentId w16cid:paraId="7FBA048F" w16cid:durableId="24330BC9"/>
+  <w16cid:commentId w16cid:paraId="6B2B956D" w16cid:durableId="24330BF7"/>
+  <w16cid:commentId w16cid:paraId="6BAD920C" w16cid:durableId="24330E8C"/>
 </w16cid:commentsIds>
 </file>
 
@@ -1692,10 +2380,9 @@
     <w:link w:val="20"/>
     <w:autoRedefine/>
     <w:uiPriority w:val="9"/>
-    <w:semiHidden/>
     <w:unhideWhenUsed/>
     <w:qFormat/>
-    <w:rsid w:val="00FE080E"/>
+    <w:rsid w:val="000D2EBD"/>
     <w:pPr>
       <w:keepNext/>
       <w:keepLines/>
@@ -1705,8 +2392,11 @@
     </w:pPr>
     <w:rPr>
       <w:rFonts w:eastAsiaTheme="majorEastAsia" w:cstheme="majorBidi"/>
+      <w:b/>
+      <w:bCs/>
       <w:sz w:val="28"/>
       <w:szCs w:val="26"/>
+      <w:lang w:val="en-US"/>
     </w:rPr>
   </w:style>
   <w:style w:type="character" w:default="1" w:styleId="a0">
@@ -1754,13 +2444,15 @@
     <w:basedOn w:val="a0"/>
     <w:link w:val="2"/>
     <w:uiPriority w:val="9"/>
-    <w:semiHidden/>
-    <w:rsid w:val="00FE080E"/>
+    <w:rsid w:val="000D2EBD"/>
     <w:rPr>
       <w:rFonts w:ascii="Times New Roman" w:eastAsiaTheme="majorEastAsia" w:hAnsi="Times New Roman" w:cstheme="majorBidi"/>
+      <w:b/>
+      <w:bCs/>
       <w:color w:val="000000" w:themeColor="text1"/>
       <w:sz w:val="28"/>
       <w:szCs w:val="26"/>
+      <w:lang w:val="en-US"/>
     </w:rPr>
   </w:style>
   <w:style w:type="paragraph" w:styleId="a3">
@@ -1842,6 +2534,48 @@
       <w:sz w:val="20"/>
       <w:szCs w:val="20"/>
     </w:rPr>
+  </w:style>
+  <w:style w:type="character" w:styleId="a9">
+    <w:name w:val="Hyperlink"/>
+    <w:basedOn w:val="a0"/>
+    <w:uiPriority w:val="99"/>
+    <w:unhideWhenUsed/>
+    <w:rsid w:val="0022762E"/>
+    <w:rPr>
+      <w:color w:val="0563C1" w:themeColor="hyperlink"/>
+      <w:u w:val="single"/>
+    </w:rPr>
+  </w:style>
+  <w:style w:type="character" w:styleId="aa">
+    <w:name w:val="Unresolved Mention"/>
+    <w:basedOn w:val="a0"/>
+    <w:uiPriority w:val="99"/>
+    <w:semiHidden/>
+    <w:unhideWhenUsed/>
+    <w:rsid w:val="0022762E"/>
+    <w:rPr>
+      <w:color w:val="605E5C"/>
+      <w:shd w:val="clear" w:color="auto" w:fill="E1DFDD"/>
+    </w:rPr>
+  </w:style>
+  <w:style w:type="table" w:styleId="ab">
+    <w:name w:val="Table Grid"/>
+    <w:basedOn w:val="a1"/>
+    <w:uiPriority w:val="39"/>
+    <w:rsid w:val="008F0D4F"/>
+    <w:pPr>
+      <w:spacing w:after="0" w:line="240" w:lineRule="auto"/>
+    </w:pPr>
+    <w:tblPr>
+      <w:tblBorders>
+        <w:top w:val="single" w:sz="4" w:space="0" w:color="auto"/>
+        <w:left w:val="single" w:sz="4" w:space="0" w:color="auto"/>
+        <w:bottom w:val="single" w:sz="4" w:space="0" w:color="auto"/>
+        <w:right w:val="single" w:sz="4" w:space="0" w:color="auto"/>
+        <w:insideH w:val="single" w:sz="4" w:space="0" w:color="auto"/>
+        <w:insideV w:val="single" w:sz="4" w:space="0" w:color="auto"/>
+      </w:tblBorders>
+    </w:tblPr>
   </w:style>
 </w:styles>
 </file>
@@ -2139,4 +2873,16 @@
     </a:ext>
   </a:extLst>
 </a:theme>
+</file>
+
+<file path=customXml/item1.xml><?xml version="1.0" encoding="utf-8"?>
+<b:Sources xmlns:b="http://schemas.openxmlformats.org/officeDocument/2006/bibliography" xmlns="http://schemas.openxmlformats.org/officeDocument/2006/bibliography" SelectedStyle="\APASixthEditionOfficeOnline.xsl" StyleName="APA" Version="6"/>
+</file>
+
+<file path=customXml/itemProps1.xml><?xml version="1.0" encoding="utf-8"?>
+<ds:datastoreItem xmlns:ds="http://schemas.openxmlformats.org/officeDocument/2006/customXml" ds:itemID="{B8FE6BBE-FC9C-445F-AFDA-9700863A69B1}">
+  <ds:schemaRefs>
+    <ds:schemaRef ds:uri="http://schemas.openxmlformats.org/officeDocument/2006/bibliography"/>
+  </ds:schemaRefs>
+</ds:datastoreItem>
 </file>
</xml_diff>